<commit_message>
Added codeacademyn videohaastattelukysymyksiä to git ignore.
</commit_message>
<xml_diff>
--- a/Codeacademyn_videohaastattelukysymyksiä.docx
+++ b/Codeacademyn_videohaastattelukysymyksiä.docx
@@ -118,14 +118,7 @@
           <w:color w:val="538135" w:themeColor="accent6" w:themeShade="BF"/>
           <w:lang w:val="en-US"/>
         </w:rPr>
-        <w:t xml:space="preserve"> the work of </w:t>
-      </w:r>
-      <w:r>
-        <w:rPr>
-          <w:color w:val="538135" w:themeColor="accent6" w:themeShade="BF"/>
-          <w:lang w:val="en-US"/>
-        </w:rPr>
-        <w:t>web designer</w:t>
+        <w:t xml:space="preserve"> the work of web designer</w:t>
       </w:r>
       <w:r>
         <w:rPr>
@@ -646,11 +639,56 @@
         </w:rPr>
         <w:t>Why did your previous employment relationship end and how have you maintained or developed your skills after?</w:t>
       </w:r>
-      <w:r>
-        <w:rPr>
-          <w:lang w:val="en-US"/>
-        </w:rPr>
-        <w:t xml:space="preserve"> hiisu</w:t>
+    </w:p>
+    <w:p>
+      <w:pPr>
+        <w:rPr>
+          <w:color w:val="538135" w:themeColor="accent6" w:themeShade="BF"/>
+          <w:lang w:val="en-US"/>
+        </w:rPr>
+      </w:pPr>
+      <w:r>
+        <w:rPr>
+          <w:color w:val="538135" w:themeColor="accent6" w:themeShade="BF"/>
+          <w:lang w:val="en-US"/>
+        </w:rPr>
+        <w:t>-</w:t>
+      </w:r>
+      <w:r>
+        <w:rPr>
+          <w:color w:val="538135" w:themeColor="accent6" w:themeShade="BF"/>
+          <w:lang w:val="en-US"/>
+        </w:rPr>
+        <w:t>It was a f</w:t>
+      </w:r>
+      <w:r>
+        <w:rPr>
+          <w:color w:val="538135" w:themeColor="accent6" w:themeShade="BF"/>
+          <w:lang w:val="en-US"/>
+        </w:rPr>
+        <w:t>reelance job.</w:t>
+      </w:r>
+    </w:p>
+    <w:p>
+      <w:pPr>
+        <w:rPr>
+          <w:color w:val="538135" w:themeColor="accent6" w:themeShade="BF"/>
+          <w:lang w:val="en-US"/>
+        </w:rPr>
+      </w:pPr>
+      <w:r>
+        <w:rPr>
+          <w:color w:val="538135" w:themeColor="accent6" w:themeShade="BF"/>
+          <w:lang w:val="en-US"/>
+        </w:rPr>
+        <w:t>-I started to use Blender and study character modeling.</w:t>
+      </w:r>
+      <w:r>
+        <w:rPr>
+          <w:color w:val="538135" w:themeColor="accent6" w:themeShade="BF"/>
+          <w:lang w:val="en-US"/>
+        </w:rPr>
+        <w:t xml:space="preserve"> Did some 3D-character animation with Unity.</w:t>
       </w:r>
     </w:p>
     <w:p>
@@ -664,6 +702,79 @@
           <w:lang w:val="en-US"/>
         </w:rPr>
         <w:t>What kind of companies and work tasks are you aiming for via Code Academy?</w:t>
+      </w:r>
+    </w:p>
+    <w:p>
+      <w:pPr>
+        <w:rPr>
+          <w:color w:val="538135" w:themeColor="accent6" w:themeShade="BF"/>
+          <w:lang w:val="en-US"/>
+        </w:rPr>
+      </w:pPr>
+      <w:r>
+        <w:rPr>
+          <w:color w:val="538135" w:themeColor="accent6" w:themeShade="BF"/>
+          <w:lang w:val="en-US"/>
+        </w:rPr>
+        <w:t>-Web design, software design, applica</w:t>
+      </w:r>
+      <w:r>
+        <w:rPr>
+          <w:color w:val="538135" w:themeColor="accent6" w:themeShade="BF"/>
+          <w:lang w:val="en-US"/>
+        </w:rPr>
+        <w:t>tion development for different kinds of mobile devices and computers.</w:t>
+      </w:r>
+    </w:p>
+    <w:p>
+      <w:pPr>
+        <w:rPr>
+          <w:color w:val="538135" w:themeColor="accent6" w:themeShade="BF"/>
+          <w:lang w:val="en-US"/>
+        </w:rPr>
+      </w:pPr>
+      <w:r>
+        <w:rPr>
+          <w:color w:val="538135" w:themeColor="accent6" w:themeShade="BF"/>
+          <w:lang w:val="en-US"/>
+        </w:rPr>
+        <w:t>-Do an own app, maybe.</w:t>
+      </w:r>
+    </w:p>
+    <w:p>
+      <w:pPr>
+        <w:rPr>
+          <w:color w:val="538135" w:themeColor="accent6" w:themeShade="BF"/>
+          <w:lang w:val="en-US"/>
+        </w:rPr>
+      </w:pPr>
+      <w:r>
+        <w:rPr>
+          <w:color w:val="538135" w:themeColor="accent6" w:themeShade="BF"/>
+          <w:lang w:val="en-US"/>
+        </w:rPr>
+        <w:t>-Software-</w:t>
+      </w:r>
+      <w:r>
+        <w:rPr>
+          <w:color w:val="538135" w:themeColor="accent6" w:themeShade="BF"/>
+          <w:lang w:val="en-US"/>
+        </w:rPr>
+        <w:t xml:space="preserve"> and </w:t>
+      </w:r>
+      <w:r>
+        <w:rPr>
+          <w:color w:val="538135" w:themeColor="accent6" w:themeShade="BF"/>
+          <w:lang w:val="en-US"/>
+        </w:rPr>
+        <w:t>application</w:t>
+      </w:r>
+      <w:r>
+        <w:rPr>
+          <w:color w:val="538135" w:themeColor="accent6" w:themeShade="BF"/>
+          <w:lang w:val="en-US"/>
+        </w:rPr>
+        <w:t xml:space="preserve"> management.</w:t>
       </w:r>
     </w:p>
     <w:sectPr>

</xml_diff>